<commit_message>
Waseef report assignment update
</commit_message>
<xml_diff>
--- a/doc/Ahmed Waseef.docx
+++ b/doc/Ahmed Waseef.docx
@@ -6,66 +6,6 @@
       <w:r>
         <w:t>Talk about the following:</w:t>
       </w:r>
-    </w:p>
-    <w:p>
-      <w:r>
-        <w:t>Concepts: Ethereum, Tokens, Smart contracts, ERC20</w:t>
-      </w:r>
-    </w:p>
-    <w:p>
-      <w:r>
-        <w:t>Example of a smart contract</w:t>
-      </w:r>
-    </w:p>
-    <w:p>
-      <w:r>
-        <w:t xml:space="preserve">Data: Blockchain is stored in </w:t>
-      </w:r>
-      <w:proofErr w:type="spellStart"/>
-      <w:r>
-        <w:rPr>
-          <w:b/>
-          <w:bCs/>
-        </w:rPr>
-        <w:t>leveldb</w:t>
-      </w:r>
-      <w:proofErr w:type="spellEnd"/>
-      <w:r>
-        <w:t xml:space="preserve"> binary format. No JSON or any text format available</w:t>
-      </w:r>
-    </w:p>
-    <w:p>
-      <w:r>
-        <w:t xml:space="preserve">Brief introduction about </w:t>
-      </w:r>
-      <w:proofErr w:type="spellStart"/>
-      <w:r>
-        <w:t>Geth</w:t>
-      </w:r>
-      <w:proofErr w:type="spellEnd"/>
-      <w:r>
-        <w:t xml:space="preserve">. </w:t>
-      </w:r>
-    </w:p>
-    <w:p>
-      <w:r>
-        <w:t xml:space="preserve">Setting up </w:t>
-      </w:r>
-      <w:proofErr w:type="spellStart"/>
-      <w:r>
-        <w:t>Geth</w:t>
-      </w:r>
-      <w:proofErr w:type="spellEnd"/>
-    </w:p>
-    <w:p>
-      <w:r>
-        <w:t xml:space="preserve">Open the Notebook </w:t>
-      </w:r>
-      <w:proofErr w:type="spellStart"/>
-      <w:r>
-        <w:t>Analysis_of_Cryptocurrency_Investments</w:t>
-      </w:r>
-      <w:proofErr w:type="spellEnd"/>
     </w:p>
     <w:p>
       <w:r>
@@ -830,17 +770,7 @@
           <w:szCs w:val="21"/>
           <w:shd w:val="clear" w:color="auto" w:fill="FFFFFF"/>
         </w:rPr>
-        <w:t> test</w:t>
-      </w:r>
-      <w:r>
-        <w:rPr>
-          <w:rFonts w:ascii="Helvetica" w:hAnsi="Helvetica" w:cs="Helvetica"/>
-          <w:color w:val="000000"/>
-          <w:sz w:val="21"/>
-          <w:szCs w:val="21"/>
-          <w:shd w:val="clear" w:color="auto" w:fill="FFFFFF"/>
-        </w:rPr>
-        <w:t>. You will find some info about it on the notebook. Please expand it a little</w:t>
+        <w:t> test. You will find some info about it on the notebook. Please expand it a little</w:t>
       </w:r>
     </w:p>
     <w:p>
@@ -1311,7 +1241,6 @@
     <w:p/>
     <w:p>
       <w:r>
-        <w:lastRenderedPageBreak/>
         <w:t>Include the code of the ARIMA model right below. DO NOT explain the output. Still need to work on it</w:t>
       </w:r>
     </w:p>
@@ -1330,8 +1259,6 @@
       <w:r>
         <w:t xml:space="preserve">Install the code format add on from MS Word. </w:t>
       </w:r>
-    </w:p>
-    <w:p>
       <w:bookmarkStart w:id="0" w:name="_GoBack"/>
       <w:bookmarkEnd w:id="0"/>
     </w:p>
@@ -2455,7 +2382,7 @@
 
 <file path=word/webextensions/taskpanes.xml><?xml version="1.0" encoding="utf-8"?>
 <wetp:taskpanes xmlns:wetp="http://schemas.microsoft.com/office/webextensions/taskpanes/2010/11">
-  <wetp:taskpane dockstate="right" visibility="1" width="350" row="2">
+  <wetp:taskpane dockstate="right" visibility="0" width="350" row="2">
     <wetp:webextensionref xmlns:r="http://schemas.openxmlformats.org/officeDocument/2006/relationships" r:id="rId1"/>
   </wetp:taskpane>
 </wetp:taskpanes>

</xml_diff>